<commit_message>
Kiber - 11.a tétel hozzáadva
</commit_message>
<xml_diff>
--- a/Kiberbiztonság szakirány/11.a - SSL.docx
+++ b/Kiberbiztonság szakirány/11.a - SSL.docx
@@ -6,6 +6,11 @@
       <w:pPr>
         <w:pStyle w:val="Cmsor1"/>
         <w:rPr>
+          <w:lang w:val="hu-HU"/>
+        </w:rPr>
+      </w:pPr>
+      <w:r>
+        <w:rPr>
           <w:rFonts w:ascii="Arial" w:hAnsi="Arial" w:cs="Arial"/>
           <w:b/>
           <w:noProof w:val="0"/>
@@ -13,7 +18,8 @@
           <w:szCs w:val="22"/>
           <w:lang w:val="hu-HU"/>
         </w:rPr>
-      </w:pPr>
+        <w:t>11</w:t>
+      </w:r>
       <w:r>
         <w:rPr>
           <w:rFonts w:ascii="Arial" w:hAnsi="Arial" w:cs="Arial"/>
@@ -23,7 +29,7 @@
           <w:szCs w:val="22"/>
           <w:lang w:val="hu-HU"/>
         </w:rPr>
-        <w:t>11</w:t>
+        <w:t>.a</w:t>
       </w:r>
       <w:r>
         <w:rPr>
@@ -34,24 +40,1206 @@
           <w:szCs w:val="22"/>
           <w:lang w:val="hu-HU"/>
         </w:rPr>
-        <w:t>.a</w:t>
-      </w:r>
-      <w:r>
-        <w:rPr>
-          <w:rFonts w:ascii="Arial" w:hAnsi="Arial" w:cs="Arial"/>
-          <w:b/>
-          <w:noProof w:val="0"/>
-          <w:sz w:val="22"/>
-          <w:szCs w:val="22"/>
+        <w:tab/>
+      </w:r>
+      <w:r>
+        <w:rPr>
           <w:lang w:val="hu-HU"/>
         </w:rPr>
-        <w:tab/>
-      </w:r>
-      <w:r>
-        <w:rPr>
-          <w:lang w:val="hu-HU"/>
-        </w:rPr>
         <w:t>Milyen forgalom védelmét látja el az SSL (Secure Socket Layer) protokoll és miben befolyásolhatja ez a tervezést? Mutassa be az SSL protokoll felépítését és működését!</w:t>
+      </w:r>
+    </w:p>
+    <w:p>
+      <w:pPr>
+        <w:pStyle w:val="Cmsor1"/>
+      </w:pPr>
+      <w:r>
+        <w:t>Az SSL protokoll célja és feladata, szerkezeti felépítése, alprotokolljai és feladatuk</w:t>
+      </w:r>
+    </w:p>
+    <w:p>
+      <w:pPr>
+        <w:pStyle w:val="Cmsor2"/>
+      </w:pPr>
+      <w:r>
+        <w:t>SSL célja</w:t>
+      </w:r>
+    </w:p>
+    <w:p>
+      <w:pPr>
+        <w:pStyle w:val="Listaszerbekezds"/>
+        <w:numPr>
+          <w:ilvl w:val="0"/>
+          <w:numId w:val="1"/>
+        </w:numPr>
+      </w:pPr>
+      <w:r>
+        <w:t>Titkosított kommunikációt biztosító protokoll, ami nyílt hálózatokban, kapcsolatorientált kommunikációban nyújt védelmet.</w:t>
+      </w:r>
+    </w:p>
+    <w:p>
+      <w:pPr>
+        <w:pStyle w:val="Listaszerbekezds"/>
+        <w:numPr>
+          <w:ilvl w:val="0"/>
+          <w:numId w:val="1"/>
+        </w:numPr>
+      </w:pPr>
+      <w:r>
+        <w:t>Csak egy-egy kommunikációs csatornát biztosít.</w:t>
+      </w:r>
+    </w:p>
+    <w:p>
+      <w:pPr>
+        <w:pStyle w:val="Listaszerbekezds"/>
+        <w:numPr>
+          <w:ilvl w:val="0"/>
+          <w:numId w:val="1"/>
+        </w:numPr>
+      </w:pPr>
+      <w:r>
+        <w:t>Gyakran használják a weboldalak biztonságos titkosítására is.</w:t>
+      </w:r>
+    </w:p>
+    <w:p>
+      <w:pPr>
+        <w:pStyle w:val="Cmsor2"/>
+      </w:pPr>
+      <w:r>
+        <w:t>SSL szerkezeti felépítése</w:t>
+      </w:r>
+    </w:p>
+    <w:p>
+      <w:pPr>
+        <w:pStyle w:val="Listaszerbekezds"/>
+        <w:numPr>
+          <w:ilvl w:val="0"/>
+          <w:numId w:val="1"/>
+        </w:numPr>
+      </w:pPr>
+      <w:r>
+        <w:t>Minden egyes kapcsolat egyedi kulccsal titkosít.</w:t>
+      </w:r>
+    </w:p>
+    <w:p>
+      <w:pPr>
+        <w:pStyle w:val="Listaszerbekezds"/>
+        <w:numPr>
+          <w:ilvl w:val="0"/>
+          <w:numId w:val="1"/>
+        </w:numPr>
+      </w:pPr>
+      <w:r>
+        <w:t>Tanúsítvány igazolja a szervert.</w:t>
+      </w:r>
+    </w:p>
+    <w:p>
+      <w:pPr>
+        <w:pStyle w:val="Listaszerbekezds"/>
+        <w:numPr>
+          <w:ilvl w:val="0"/>
+          <w:numId w:val="1"/>
+        </w:numPr>
+      </w:pPr>
+      <w:r>
+        <w:t>Biztosítja az adatintegritást. (MD5, SHA-1)</w:t>
+      </w:r>
+    </w:p>
+    <w:p>
+      <w:pPr>
+        <w:pStyle w:val="Cmsor2"/>
+      </w:pPr>
+      <w:r>
+        <w:t>SSL működése</w:t>
+      </w:r>
+    </w:p>
+    <w:p>
+      <w:pPr>
+        <w:pStyle w:val="Listaszerbekezds"/>
+        <w:numPr>
+          <w:ilvl w:val="0"/>
+          <w:numId w:val="2"/>
+        </w:numPr>
+        <w:rPr>
+          <w:rFonts w:asciiTheme="majorHAnsi" w:eastAsiaTheme="majorEastAsia" w:hAnsiTheme="majorHAnsi" w:cstheme="majorBidi"/>
+          <w:color w:val="2F5496" w:themeColor="accent1" w:themeShade="BF"/>
+          <w:sz w:val="32"/>
+          <w:szCs w:val="32"/>
+        </w:rPr>
+      </w:pPr>
+      <w:r>
+        <w:t>Kliens csatlakozik a kiszolgálóhoz.</w:t>
+      </w:r>
+    </w:p>
+    <w:p>
+      <w:pPr>
+        <w:pStyle w:val="Listaszerbekezds"/>
+        <w:numPr>
+          <w:ilvl w:val="0"/>
+          <w:numId w:val="2"/>
+        </w:numPr>
+        <w:rPr>
+          <w:rFonts w:asciiTheme="majorHAnsi" w:eastAsiaTheme="majorEastAsia" w:hAnsiTheme="majorHAnsi" w:cstheme="majorBidi"/>
+          <w:color w:val="2F5496" w:themeColor="accent1" w:themeShade="BF"/>
+          <w:sz w:val="32"/>
+          <w:szCs w:val="32"/>
+        </w:rPr>
+      </w:pPr>
+      <w:r>
+        <w:t>Kiszolgáló elküldi a hitelesítési tanúsítványt a kliensnek.</w:t>
+      </w:r>
+    </w:p>
+    <w:p>
+      <w:pPr>
+        <w:pStyle w:val="Listaszerbekezds"/>
+        <w:numPr>
+          <w:ilvl w:val="0"/>
+          <w:numId w:val="2"/>
+        </w:numPr>
+        <w:rPr>
+          <w:rFonts w:asciiTheme="majorHAnsi" w:eastAsiaTheme="majorEastAsia" w:hAnsiTheme="majorHAnsi" w:cstheme="majorBidi"/>
+          <w:color w:val="2F5496" w:themeColor="accent1" w:themeShade="BF"/>
+          <w:sz w:val="32"/>
+          <w:szCs w:val="32"/>
+        </w:rPr>
+      </w:pPr>
+      <w:r>
+        <w:t>Kliens ellenőrzi a tanúsítvány hitelességét, majd létrehozza a titkosított kapcsolatot a kiszolgálóval.</w:t>
+      </w:r>
+    </w:p>
+    <w:p>
+      <w:pPr>
+        <w:pStyle w:val="Listaszerbekezds"/>
+        <w:numPr>
+          <w:ilvl w:val="0"/>
+          <w:numId w:val="2"/>
+        </w:numPr>
+        <w:rPr>
+          <w:rFonts w:asciiTheme="majorHAnsi" w:eastAsiaTheme="majorEastAsia" w:hAnsiTheme="majorHAnsi" w:cstheme="majorBidi"/>
+          <w:color w:val="2F5496" w:themeColor="accent1" w:themeShade="BF"/>
+          <w:sz w:val="32"/>
+          <w:szCs w:val="32"/>
+        </w:rPr>
+      </w:pPr>
+      <w:r>
+        <w:t>Kliens és kiszolgáló között így már biztonságosan lehet adatokat cserélni.</w:t>
+      </w:r>
+    </w:p>
+    <w:p>
+      <w:pPr>
+        <w:pStyle w:val="Listaszerbekezds"/>
+        <w:numPr>
+          <w:ilvl w:val="0"/>
+          <w:numId w:val="2"/>
+        </w:numPr>
+        <w:rPr>
+          <w:rFonts w:asciiTheme="majorHAnsi" w:eastAsiaTheme="majorEastAsia" w:hAnsiTheme="majorHAnsi" w:cstheme="majorBidi"/>
+          <w:color w:val="2F5496" w:themeColor="accent1" w:themeShade="BF"/>
+          <w:sz w:val="32"/>
+          <w:szCs w:val="32"/>
+        </w:rPr>
+      </w:pPr>
+      <w:r>
+        <w:t>Ha az SSL kapcsolat megszakad, akkor a kliens és a kiszolgáló kapcsolata is megszakad.</w:t>
+      </w:r>
+    </w:p>
+    <w:p>
+      <w:pPr>
+        <w:pStyle w:val="Cmsor2"/>
+      </w:pPr>
+      <w:r>
+        <w:t>SSL alprotokolljai</w:t>
+      </w:r>
+    </w:p>
+    <w:p>
+      <w:pPr>
+        <w:pStyle w:val="Cmsor3"/>
+      </w:pPr>
+      <w:r>
+        <w:t>Rekord protokoll</w:t>
+      </w:r>
+    </w:p>
+    <w:p>
+      <w:pPr>
+        <w:pStyle w:val="Listaszerbekezds"/>
+        <w:numPr>
+          <w:ilvl w:val="0"/>
+          <w:numId w:val="1"/>
+        </w:numPr>
+        <w:rPr>
+          <w:sz w:val="32"/>
+          <w:szCs w:val="32"/>
+        </w:rPr>
+      </w:pPr>
+      <w:r>
+        <w:t>Feladata a kliens és a szerver és a felsőbb SSL protokoll entitások védelme:</w:t>
+      </w:r>
+    </w:p>
+    <w:p>
+      <w:pPr>
+        <w:pStyle w:val="Listaszerbekezds"/>
+        <w:numPr>
+          <w:ilvl w:val="1"/>
+          <w:numId w:val="1"/>
+        </w:numPr>
+        <w:rPr>
+          <w:sz w:val="32"/>
+          <w:szCs w:val="32"/>
+        </w:rPr>
+      </w:pPr>
+      <w:r>
+        <w:t>Titkosítás, integritásvédelem, üzenet-visszajátszás elleni védelem</w:t>
+      </w:r>
+    </w:p>
+    <w:p>
+      <w:pPr>
+        <w:pStyle w:val="Cmsor3"/>
+      </w:pPr>
+      <w:proofErr w:type="spellStart"/>
+      <w:r>
+        <w:t>Handshake</w:t>
+      </w:r>
+      <w:proofErr w:type="spellEnd"/>
+      <w:r>
+        <w:t xml:space="preserve"> protokoll</w:t>
+      </w:r>
+    </w:p>
+    <w:p>
+      <w:pPr>
+        <w:pStyle w:val="Listaszerbekezds"/>
+        <w:numPr>
+          <w:ilvl w:val="0"/>
+          <w:numId w:val="1"/>
+        </w:numPr>
+        <w:rPr>
+          <w:sz w:val="32"/>
+          <w:szCs w:val="32"/>
+        </w:rPr>
+      </w:pPr>
+      <w:r>
+        <w:t>Rekord protokollban használt kriptográfiai algoritmusok és paramétereik egyeztetése.</w:t>
+      </w:r>
+    </w:p>
+    <w:p>
+      <w:pPr>
+        <w:pStyle w:val="Listaszerbekezds"/>
+        <w:numPr>
+          <w:ilvl w:val="0"/>
+          <w:numId w:val="1"/>
+        </w:numPr>
+        <w:rPr>
+          <w:sz w:val="32"/>
+          <w:szCs w:val="32"/>
+        </w:rPr>
+      </w:pPr>
+      <w:r>
+        <w:t>Kulcscsere és hitelesítés</w:t>
+      </w:r>
+    </w:p>
+    <w:p>
+      <w:pPr>
+        <w:pStyle w:val="Cmsor3"/>
+      </w:pPr>
+      <w:proofErr w:type="spellStart"/>
+      <w:r>
+        <w:t>Change-Cipher-Spec</w:t>
+      </w:r>
+      <w:proofErr w:type="spellEnd"/>
+      <w:r>
+        <w:t xml:space="preserve"> protokoll</w:t>
+      </w:r>
+    </w:p>
+    <w:p>
+      <w:pPr>
+        <w:pStyle w:val="Listaszerbekezds"/>
+        <w:numPr>
+          <w:ilvl w:val="0"/>
+          <w:numId w:val="1"/>
+        </w:numPr>
+      </w:pPr>
+      <w:r>
+        <w:t xml:space="preserve">Egyetlen üzenetből áll, ami a </w:t>
+      </w:r>
+      <w:proofErr w:type="spellStart"/>
+      <w:r>
+        <w:t>Handshake</w:t>
+      </w:r>
+      <w:proofErr w:type="spellEnd"/>
+      <w:r>
+        <w:t xml:space="preserve"> protokoll kulcscsere részének végét jelzi.</w:t>
+      </w:r>
+    </w:p>
+    <w:p>
+      <w:pPr>
+        <w:pStyle w:val="Listaszerbekezds"/>
+        <w:numPr>
+          <w:ilvl w:val="0"/>
+          <w:numId w:val="1"/>
+        </w:numPr>
+      </w:pPr>
+      <w:r>
+        <w:t xml:space="preserve">Ezt az üzenetet elküldi, utána az adott fél az új algoritmusokat és kulcsokat kezdi használni a küldése. </w:t>
+      </w:r>
+    </w:p>
+    <w:p>
+      <w:pPr>
+        <w:pStyle w:val="Listaszerbekezds"/>
+        <w:numPr>
+          <w:ilvl w:val="1"/>
+          <w:numId w:val="1"/>
+        </w:numPr>
+      </w:pPr>
+      <w:r>
+        <w:t xml:space="preserve">A vétel még mindig a </w:t>
+      </w:r>
+      <w:proofErr w:type="spellStart"/>
+      <w:r>
+        <w:t>Handshake</w:t>
+      </w:r>
+      <w:proofErr w:type="spellEnd"/>
+      <w:r>
+        <w:t xml:space="preserve"> előtti állapot szerint történik.</w:t>
+      </w:r>
+    </w:p>
+    <w:p>
+      <w:pPr>
+        <w:pStyle w:val="Cmsor3"/>
+      </w:pPr>
+      <w:proofErr w:type="spellStart"/>
+      <w:r>
+        <w:t>Alert</w:t>
+      </w:r>
+      <w:proofErr w:type="spellEnd"/>
+      <w:r>
+        <w:t xml:space="preserve"> protokoll</w:t>
+      </w:r>
+    </w:p>
+    <w:p>
+      <w:pPr>
+        <w:pStyle w:val="Listaszerbekezds"/>
+        <w:numPr>
+          <w:ilvl w:val="0"/>
+          <w:numId w:val="1"/>
+        </w:numPr>
+      </w:pPr>
+      <w:r>
+        <w:t>Figyelmeztető és hibaüzenetek továbbítása.</w:t>
+      </w:r>
+    </w:p>
+    <w:p>
+      <w:pPr>
+        <w:pStyle w:val="Cmsor1"/>
+      </w:pPr>
+      <w:r>
+        <w:lastRenderedPageBreak/>
+        <w:t>A handshake, valamint a record alprotokoll feladata, működése és üzenetei</w:t>
+      </w:r>
+    </w:p>
+    <w:p>
+      <w:pPr>
+        <w:pStyle w:val="Cmsor2"/>
+      </w:pPr>
+      <w:r>
+        <w:t>Rekord protokoll működése</w:t>
+      </w:r>
+    </w:p>
+    <w:p>
+      <w:pPr>
+        <w:pStyle w:val="Listaszerbekezds"/>
+        <w:numPr>
+          <w:ilvl w:val="0"/>
+          <w:numId w:val="1"/>
+        </w:numPr>
+      </w:pPr>
+      <w:r>
+        <w:t>A felsőbb protokoll rétegektől érkező üzeneteket:</w:t>
+      </w:r>
+    </w:p>
+    <w:p>
+      <w:pPr>
+        <w:pStyle w:val="Listaszerbekezds"/>
+        <w:numPr>
+          <w:ilvl w:val="1"/>
+          <w:numId w:val="1"/>
+        </w:numPr>
+      </w:pPr>
+      <w:proofErr w:type="spellStart"/>
+      <w:r>
+        <w:t>Fragmentálja</w:t>
+      </w:r>
+      <w:proofErr w:type="spellEnd"/>
+      <w:r>
+        <w:t>, ha szükséges.</w:t>
+      </w:r>
+    </w:p>
+    <w:p>
+      <w:pPr>
+        <w:pStyle w:val="Listaszerbekezds"/>
+        <w:numPr>
+          <w:ilvl w:val="1"/>
+          <w:numId w:val="1"/>
+        </w:numPr>
+      </w:pPr>
+      <w:proofErr w:type="spellStart"/>
+      <w:r>
+        <w:t>Fragmenseket</w:t>
+      </w:r>
+      <w:proofErr w:type="spellEnd"/>
+      <w:r>
+        <w:t xml:space="preserve"> tömöríti</w:t>
+      </w:r>
+    </w:p>
+    <w:p>
+      <w:pPr>
+        <w:pStyle w:val="Listaszerbekezds"/>
+        <w:numPr>
+          <w:ilvl w:val="1"/>
+          <w:numId w:val="1"/>
+        </w:numPr>
+      </w:pPr>
+      <w:r>
+        <w:t xml:space="preserve">Tömörített </w:t>
+      </w:r>
+      <w:proofErr w:type="spellStart"/>
+      <w:r>
+        <w:t>fragmenseket</w:t>
+      </w:r>
+      <w:proofErr w:type="spellEnd"/>
+      <w:r>
+        <w:t xml:space="preserve"> fejléccel látja el</w:t>
+      </w:r>
+    </w:p>
+    <w:p>
+      <w:pPr>
+        <w:pStyle w:val="Listaszerbekezds"/>
+        <w:numPr>
+          <w:ilvl w:val="1"/>
+          <w:numId w:val="1"/>
+        </w:numPr>
+      </w:pPr>
+      <w:r>
+        <w:t xml:space="preserve">Fejléccel ellátott, tömörített </w:t>
+      </w:r>
+      <w:proofErr w:type="spellStart"/>
+      <w:r>
+        <w:t>fragmensre</w:t>
+      </w:r>
+      <w:proofErr w:type="spellEnd"/>
+      <w:r>
+        <w:t xml:space="preserve"> üzenethitelesítő kódot/MAC-</w:t>
+      </w:r>
+      <w:proofErr w:type="spellStart"/>
+      <w:r>
+        <w:t>et</w:t>
+      </w:r>
+      <w:proofErr w:type="spellEnd"/>
+      <w:r>
+        <w:t xml:space="preserve"> számol és azt a </w:t>
+      </w:r>
+      <w:proofErr w:type="spellStart"/>
+      <w:r>
+        <w:t>fragmenshez</w:t>
+      </w:r>
+      <w:proofErr w:type="spellEnd"/>
+      <w:r>
+        <w:t xml:space="preserve"> csatolja.</w:t>
+      </w:r>
+    </w:p>
+    <w:p>
+      <w:pPr>
+        <w:pStyle w:val="Listaszerbekezds"/>
+        <w:numPr>
+          <w:ilvl w:val="1"/>
+          <w:numId w:val="1"/>
+        </w:numPr>
+      </w:pPr>
+      <w:r>
+        <w:t xml:space="preserve">Az üzenethitelesítő kóddal ellátott </w:t>
+      </w:r>
+      <w:proofErr w:type="spellStart"/>
+      <w:r>
+        <w:t>fragmenst</w:t>
+      </w:r>
+      <w:proofErr w:type="spellEnd"/>
+      <w:r>
+        <w:t xml:space="preserve"> rejtjelezi.</w:t>
+      </w:r>
+    </w:p>
+    <w:p>
+      <w:pPr>
+        <w:pStyle w:val="Cmsor3"/>
+      </w:pPr>
+      <w:r>
+        <w:t>Rekord üzenetei</w:t>
+      </w:r>
+    </w:p>
+    <w:p>
+      <w:pPr>
+        <w:pStyle w:val="Listaszerbekezds"/>
+        <w:numPr>
+          <w:ilvl w:val="0"/>
+          <w:numId w:val="1"/>
+        </w:numPr>
+      </w:pPr>
+      <w:proofErr w:type="spellStart"/>
+      <w:r>
+        <w:rPr>
+          <w:b/>
+          <w:bCs/>
+        </w:rPr>
+        <w:t>type</w:t>
+      </w:r>
+      <w:proofErr w:type="spellEnd"/>
+      <w:r>
+        <w:t>: Rekord üzenetben melyik felsőbb protokoll található.</w:t>
+      </w:r>
+    </w:p>
+    <w:p>
+      <w:pPr>
+        <w:pStyle w:val="Listaszerbekezds"/>
+        <w:numPr>
+          <w:ilvl w:val="0"/>
+          <w:numId w:val="1"/>
+        </w:numPr>
+      </w:pPr>
+      <w:r>
+        <w:rPr>
+          <w:b/>
+          <w:bCs/>
+        </w:rPr>
+        <w:t xml:space="preserve">version: </w:t>
+      </w:r>
+      <w:r>
+        <w:t>SSL verzió</w:t>
+      </w:r>
+    </w:p>
+    <w:p>
+      <w:pPr>
+        <w:pStyle w:val="Listaszerbekezds"/>
+        <w:numPr>
+          <w:ilvl w:val="0"/>
+          <w:numId w:val="1"/>
+        </w:numPr>
+      </w:pPr>
+      <w:proofErr w:type="spellStart"/>
+      <w:r>
+        <w:rPr>
+          <w:b/>
+          <w:bCs/>
+        </w:rPr>
+        <w:t>length</w:t>
+      </w:r>
+      <w:proofErr w:type="spellEnd"/>
+      <w:r>
+        <w:rPr>
+          <w:b/>
+          <w:bCs/>
+        </w:rPr>
+        <w:t>:</w:t>
+      </w:r>
+      <w:r>
+        <w:t xml:space="preserve"> </w:t>
+      </w:r>
+      <w:proofErr w:type="spellStart"/>
+      <w:r>
+        <w:t>Fragmens</w:t>
+      </w:r>
+      <w:proofErr w:type="spellEnd"/>
+      <w:r>
+        <w:t xml:space="preserve"> hosszát tartalmazza bájtban mérve.</w:t>
+      </w:r>
+    </w:p>
+    <w:p>
+      <w:pPr>
+        <w:pStyle w:val="Listaszerbekezds"/>
+        <w:numPr>
+          <w:ilvl w:val="0"/>
+          <w:numId w:val="1"/>
+        </w:numPr>
+      </w:pPr>
+      <w:r>
+        <w:rPr>
+          <w:b/>
+          <w:bCs/>
+        </w:rPr>
+        <w:t>MAC:</w:t>
+      </w:r>
+      <w:r>
+        <w:t xml:space="preserve"> Üzenethitelesítő kód generálása</w:t>
+      </w:r>
+    </w:p>
+    <w:p>
+      <w:pPr>
+        <w:pStyle w:val="Cmsor2"/>
+      </w:pPr>
+      <w:proofErr w:type="spellStart"/>
+      <w:r>
+        <w:t>Handshake</w:t>
+      </w:r>
+      <w:proofErr w:type="spellEnd"/>
+      <w:r>
+        <w:t xml:space="preserve"> protokoll működése</w:t>
+      </w:r>
+    </w:p>
+    <w:p>
+      <w:pPr>
+        <w:pStyle w:val="Listaszerbekezds"/>
+        <w:numPr>
+          <w:ilvl w:val="0"/>
+          <w:numId w:val="3"/>
+        </w:numPr>
+        <w:rPr>
+          <w:b/>
+          <w:bCs/>
+        </w:rPr>
+      </w:pPr>
+      <w:r>
+        <w:rPr>
+          <w:b/>
+          <w:bCs/>
+        </w:rPr>
+        <w:t>fázis:</w:t>
+      </w:r>
+      <w:r>
+        <w:rPr>
+          <w:b/>
+          <w:bCs/>
+        </w:rPr>
+        <w:t xml:space="preserve"> </w:t>
+      </w:r>
+      <w:r>
+        <w:t>Kliens és szerver elküldi a tulajdonságait, megállapodnak</w:t>
+      </w:r>
+    </w:p>
+    <w:p>
+      <w:pPr>
+        <w:pStyle w:val="Listaszerbekezds"/>
+        <w:numPr>
+          <w:ilvl w:val="0"/>
+          <w:numId w:val="3"/>
+        </w:numPr>
+        <w:rPr>
+          <w:b/>
+          <w:bCs/>
+        </w:rPr>
+      </w:pPr>
+      <w:r>
+        <w:rPr>
+          <w:b/>
+          <w:bCs/>
+        </w:rPr>
+        <w:t xml:space="preserve">fázis: </w:t>
+      </w:r>
+    </w:p>
+    <w:p>
+      <w:pPr>
+        <w:pStyle w:val="Listaszerbekezds"/>
+        <w:numPr>
+          <w:ilvl w:val="1"/>
+          <w:numId w:val="3"/>
+        </w:numPr>
+        <w:rPr>
+          <w:b/>
+          <w:bCs/>
+        </w:rPr>
+      </w:pPr>
+      <w:r>
+        <w:t>Kulcscseremódszertől függ</w:t>
+      </w:r>
+    </w:p>
+    <w:p>
+      <w:pPr>
+        <w:pStyle w:val="Listaszerbekezds"/>
+        <w:numPr>
+          <w:ilvl w:val="1"/>
+          <w:numId w:val="3"/>
+        </w:numPr>
+        <w:rPr>
+          <w:b/>
+          <w:bCs/>
+        </w:rPr>
+      </w:pPr>
+      <w:r>
+        <w:t>Szerver elküldi a tanúsítványát és kéri a kliens tanúsítványát.</w:t>
+      </w:r>
+    </w:p>
+    <w:p>
+      <w:pPr>
+        <w:pStyle w:val="Listaszerbekezds"/>
+        <w:numPr>
+          <w:ilvl w:val="0"/>
+          <w:numId w:val="3"/>
+        </w:numPr>
+        <w:rPr>
+          <w:b/>
+          <w:bCs/>
+        </w:rPr>
+      </w:pPr>
+      <w:r>
+        <w:rPr>
+          <w:b/>
+          <w:bCs/>
+        </w:rPr>
+        <w:t xml:space="preserve">fázis: </w:t>
+      </w:r>
+      <w:r>
+        <w:t>Tanúsítvány ellenőrzés és kulcscsere folytatása</w:t>
+      </w:r>
+    </w:p>
+    <w:p>
+      <w:pPr>
+        <w:pStyle w:val="Listaszerbekezds"/>
+        <w:numPr>
+          <w:ilvl w:val="0"/>
+          <w:numId w:val="3"/>
+        </w:numPr>
+        <w:rPr>
+          <w:b/>
+          <w:bCs/>
+        </w:rPr>
+      </w:pPr>
+      <w:r>
+        <w:rPr>
+          <w:b/>
+          <w:bCs/>
+        </w:rPr>
+        <w:t xml:space="preserve">fázis: </w:t>
+      </w:r>
+      <w:r>
+        <w:t>Kulcscsere életbelépése, befejezése</w:t>
+      </w:r>
+    </w:p>
+    <w:p>
+      <w:pPr>
+        <w:pStyle w:val="Cmsor3"/>
+      </w:pPr>
+      <w:proofErr w:type="spellStart"/>
+      <w:r>
+        <w:t>Handshake</w:t>
+      </w:r>
+      <w:proofErr w:type="spellEnd"/>
+      <w:r>
+        <w:t xml:space="preserve"> üzenetei</w:t>
+      </w:r>
+    </w:p>
+    <w:p>
+      <w:pPr>
+        <w:pStyle w:val="Listaszerbekezds"/>
+        <w:numPr>
+          <w:ilvl w:val="0"/>
+          <w:numId w:val="1"/>
+        </w:numPr>
+        <w:rPr>
+          <w:b/>
+          <w:bCs/>
+        </w:rPr>
+      </w:pPr>
+      <w:proofErr w:type="spellStart"/>
+      <w:r>
+        <w:rPr>
+          <w:b/>
+          <w:bCs/>
+        </w:rPr>
+        <w:t>KliensHello</w:t>
+      </w:r>
+      <w:proofErr w:type="spellEnd"/>
+      <w:r>
+        <w:rPr>
+          <w:b/>
+          <w:bCs/>
+        </w:rPr>
+        <w:t>:</w:t>
+      </w:r>
+      <w:r>
+        <w:rPr>
+          <w:b/>
+          <w:bCs/>
+        </w:rPr>
+        <w:t xml:space="preserve"> </w:t>
+      </w:r>
+    </w:p>
+    <w:p>
+      <w:pPr>
+        <w:pStyle w:val="Listaszerbekezds"/>
+        <w:numPr>
+          <w:ilvl w:val="1"/>
+          <w:numId w:val="1"/>
+        </w:numPr>
+        <w:rPr>
+          <w:b/>
+          <w:bCs/>
+        </w:rPr>
+      </w:pPr>
+      <w:r>
+        <w:t xml:space="preserve">Kliens küldi ezt az üzenetet az SSL </w:t>
+      </w:r>
+      <w:proofErr w:type="spellStart"/>
+      <w:r>
+        <w:t>Handshake</w:t>
+      </w:r>
+      <w:proofErr w:type="spellEnd"/>
+      <w:r>
+        <w:t xml:space="preserve"> kezdeményezésére.</w:t>
+      </w:r>
+    </w:p>
+    <w:p>
+      <w:pPr>
+        <w:pStyle w:val="Listaszerbekezds"/>
+        <w:numPr>
+          <w:ilvl w:val="1"/>
+          <w:numId w:val="1"/>
+        </w:numPr>
+        <w:rPr>
+          <w:b/>
+          <w:bCs/>
+        </w:rPr>
+      </w:pPr>
+      <w:r>
+        <w:t>Kliens verzió, véletlenszám, viszonyazonosító, biztonsági algoritmusok, tömörítő algoritmusok</w:t>
+      </w:r>
+    </w:p>
+    <w:p>
+      <w:pPr>
+        <w:pStyle w:val="Listaszerbekezds"/>
+        <w:numPr>
+          <w:ilvl w:val="0"/>
+          <w:numId w:val="1"/>
+        </w:numPr>
+        <w:rPr>
+          <w:b/>
+          <w:bCs/>
+        </w:rPr>
+      </w:pPr>
+      <w:proofErr w:type="spellStart"/>
+      <w:r>
+        <w:rPr>
+          <w:b/>
+          <w:bCs/>
+        </w:rPr>
+        <w:t>SzerverHello</w:t>
+      </w:r>
+      <w:proofErr w:type="spellEnd"/>
+      <w:r>
+        <w:rPr>
+          <w:b/>
+          <w:bCs/>
+        </w:rPr>
+        <w:t xml:space="preserve">: </w:t>
+      </w:r>
+    </w:p>
+    <w:p>
+      <w:pPr>
+        <w:pStyle w:val="Listaszerbekezds"/>
+        <w:numPr>
+          <w:ilvl w:val="1"/>
+          <w:numId w:val="1"/>
+        </w:numPr>
+        <w:rPr>
+          <w:b/>
+          <w:bCs/>
+        </w:rPr>
+      </w:pPr>
+      <w:r>
+        <w:t xml:space="preserve">Kiszolgáló küldi a </w:t>
+      </w:r>
+      <w:proofErr w:type="spellStart"/>
+      <w:r>
+        <w:rPr>
+          <w:b/>
+          <w:bCs/>
+        </w:rPr>
+        <w:t>KliensHello</w:t>
+      </w:r>
+      <w:proofErr w:type="spellEnd"/>
+      <w:r>
+        <w:rPr>
+          <w:b/>
+          <w:bCs/>
+        </w:rPr>
+        <w:t xml:space="preserve"> </w:t>
+      </w:r>
+      <w:r>
+        <w:t>üzenetre válaszul.</w:t>
+      </w:r>
+    </w:p>
+    <w:p>
+      <w:pPr>
+        <w:pStyle w:val="Listaszerbekezds"/>
+        <w:numPr>
+          <w:ilvl w:val="1"/>
+          <w:numId w:val="1"/>
+        </w:numPr>
+        <w:rPr>
+          <w:b/>
+          <w:bCs/>
+        </w:rPr>
+      </w:pPr>
+      <w:r>
+        <w:t>Szerver verzió, véletlenszám, viszonyazonosító, biztonsági algoritmusok, tömörítő algoritmusok</w:t>
+      </w:r>
+    </w:p>
+    <w:p>
+      <w:pPr>
+        <w:pStyle w:val="Listaszerbekezds"/>
+        <w:numPr>
+          <w:ilvl w:val="0"/>
+          <w:numId w:val="1"/>
+        </w:numPr>
+        <w:rPr>
+          <w:b/>
+          <w:bCs/>
+        </w:rPr>
+      </w:pPr>
+      <w:r>
+        <w:rPr>
+          <w:b/>
+          <w:bCs/>
+        </w:rPr>
+        <w:t>Szerver kulcscsere üzenet</w:t>
+      </w:r>
+    </w:p>
+    <w:p>
+      <w:pPr>
+        <w:pStyle w:val="Listaszerbekezds"/>
+        <w:numPr>
+          <w:ilvl w:val="0"/>
+          <w:numId w:val="1"/>
+        </w:numPr>
+        <w:rPr>
+          <w:b/>
+          <w:bCs/>
+        </w:rPr>
+      </w:pPr>
+      <w:r>
+        <w:rPr>
+          <w:b/>
+          <w:bCs/>
+        </w:rPr>
+        <w:t>Tanúsítvány kérés</w:t>
+      </w:r>
+    </w:p>
+    <w:p>
+      <w:pPr>
+        <w:pStyle w:val="Listaszerbekezds"/>
+        <w:numPr>
+          <w:ilvl w:val="1"/>
+          <w:numId w:val="1"/>
+        </w:numPr>
+        <w:rPr>
+          <w:b/>
+          <w:bCs/>
+        </w:rPr>
+      </w:pPr>
+      <w:r>
+        <w:t>Előfordulhat olyan eset is, amikor a tanúsító hatóságok listája üres.</w:t>
+      </w:r>
+    </w:p>
+    <w:p>
+      <w:pPr>
+        <w:pStyle w:val="Listaszerbekezds"/>
+        <w:numPr>
+          <w:ilvl w:val="2"/>
+          <w:numId w:val="1"/>
+        </w:numPr>
+        <w:rPr>
+          <w:b/>
+          <w:bCs/>
+        </w:rPr>
+      </w:pPr>
+      <w:r>
+        <w:t>Ilyenkor a kliens eldöntheti, hogy elküldi-e az ügyféltanúsítványt vagy sem.</w:t>
+      </w:r>
+    </w:p>
+    <w:p>
+      <w:pPr>
+        <w:pStyle w:val="Listaszerbekezds"/>
+        <w:numPr>
+          <w:ilvl w:val="0"/>
+          <w:numId w:val="1"/>
+        </w:numPr>
+        <w:rPr>
+          <w:b/>
+          <w:bCs/>
+        </w:rPr>
+      </w:pPr>
+      <w:r>
+        <w:rPr>
+          <w:b/>
+          <w:bCs/>
+        </w:rPr>
+        <w:t>Kliens tanúsítvány</w:t>
+      </w:r>
+    </w:p>
+    <w:p>
+      <w:pPr>
+        <w:pStyle w:val="Listaszerbekezds"/>
+        <w:numPr>
+          <w:ilvl w:val="1"/>
+          <w:numId w:val="1"/>
+        </w:numPr>
+        <w:rPr>
+          <w:b/>
+          <w:bCs/>
+        </w:rPr>
+      </w:pPr>
+      <w:r>
+        <w:t>A kliens bemutatja a tanúsítványláncát a kiszolgálónak.</w:t>
+      </w:r>
+    </w:p>
+    <w:p>
+      <w:pPr>
+        <w:pStyle w:val="Listaszerbekezds"/>
+        <w:numPr>
+          <w:ilvl w:val="0"/>
+          <w:numId w:val="1"/>
+        </w:numPr>
+        <w:rPr>
+          <w:b/>
+          <w:bCs/>
+        </w:rPr>
+      </w:pPr>
+      <w:r>
+        <w:rPr>
+          <w:b/>
+          <w:bCs/>
+        </w:rPr>
+        <w:t>Kliens kulcs</w:t>
+      </w:r>
+      <w:r>
+        <w:rPr>
+          <w:b/>
+          <w:bCs/>
+        </w:rPr>
+        <w:t>csere üzenet</w:t>
+      </w:r>
+    </w:p>
+    <w:p>
+      <w:pPr>
+        <w:pStyle w:val="Listaszerbekezds"/>
+        <w:numPr>
+          <w:ilvl w:val="1"/>
+          <w:numId w:val="1"/>
+        </w:numPr>
+        <w:rPr>
+          <w:b/>
+          <w:bCs/>
+        </w:rPr>
+      </w:pPr>
+      <w:r>
+        <w:t>Lényege, hogy létrehozza a közös kulcsot a kliens és a kiszolgáló között anélkül, hogy azt egy kívülálló számára felfedné.</w:t>
+      </w:r>
+    </w:p>
+    <w:p>
+      <w:pPr>
+        <w:pStyle w:val="Listaszerbekezds"/>
+        <w:numPr>
+          <w:ilvl w:val="0"/>
+          <w:numId w:val="1"/>
+        </w:numPr>
+        <w:rPr>
+          <w:b/>
+          <w:bCs/>
+        </w:rPr>
+      </w:pPr>
+      <w:r>
+        <w:rPr>
+          <w:b/>
+          <w:bCs/>
+        </w:rPr>
+        <w:t>Kész üzenet</w:t>
+      </w:r>
+    </w:p>
+    <w:p>
+      <w:pPr>
+        <w:pStyle w:val="Listaszerbekezds"/>
+        <w:numPr>
+          <w:ilvl w:val="1"/>
+          <w:numId w:val="1"/>
+        </w:numPr>
+        <w:rPr>
+          <w:b/>
+          <w:bCs/>
+        </w:rPr>
+      </w:pPr>
+      <w:r>
+        <w:t>Első olyan üzenet, ami már az új algoritmusokat használva, az új kulcsokkal van kódolva.</w:t>
+      </w:r>
+    </w:p>
+    <w:p>
+      <w:pPr>
+        <w:pStyle w:val="Cmsor1"/>
+      </w:pPr>
+      <w:r>
+        <w:lastRenderedPageBreak/>
+        <w:t>Az SSL és TLS protokoll értékelése</w:t>
+      </w:r>
+    </w:p>
+    <w:p>
+      <w:pPr>
+        <w:pStyle w:val="Listaszerbekezds"/>
+        <w:numPr>
+          <w:ilvl w:val="0"/>
+          <w:numId w:val="1"/>
+        </w:numPr>
+      </w:pPr>
+      <w:r>
+        <w:t>SSL a TLS elődje, de már nem biztonságos.</w:t>
+      </w:r>
+    </w:p>
+    <w:p>
+      <w:pPr>
+        <w:pStyle w:val="Listaszerbekezds"/>
+        <w:numPr>
+          <w:ilvl w:val="0"/>
+          <w:numId w:val="1"/>
+        </w:numPr>
+      </w:pPr>
+      <w:r>
+        <w:t>SSL utolsó verziója 3.0-a, amit 1996-ban adtak ki.</w:t>
+      </w:r>
+    </w:p>
+    <w:p>
+      <w:pPr>
+        <w:pStyle w:val="Listaszerbekezds"/>
+        <w:numPr>
+          <w:ilvl w:val="0"/>
+          <w:numId w:val="1"/>
+        </w:numPr>
+      </w:pPr>
+      <w:r>
+        <w:t>TLS sokkal biztonságosabb, aminek jelenlegi verziója 1.3, amit 2018-ban adtak ki.</w:t>
+      </w:r>
+    </w:p>
+    <w:p>
+      <w:pPr>
+        <w:pStyle w:val="Listaszerbekezds"/>
+        <w:numPr>
+          <w:ilvl w:val="1"/>
+          <w:numId w:val="1"/>
+        </w:numPr>
+      </w:pPr>
+      <w:r>
+        <w:t>Például továbbított titoktartás támogatása és biztonságosabb rejtjelkészletek</w:t>
+      </w:r>
+    </w:p>
+    <w:p>
+      <w:pPr>
+        <w:pStyle w:val="Listaszerbekezds"/>
+        <w:numPr>
+          <w:ilvl w:val="0"/>
+          <w:numId w:val="1"/>
+        </w:numPr>
+      </w:pPr>
+      <w:r>
+        <w:t xml:space="preserve">Különböző port számokat használnak, az SSL 443, a TLS 587-es </w:t>
+      </w:r>
+      <w:proofErr w:type="spellStart"/>
+      <w:r>
+        <w:t>portot</w:t>
+      </w:r>
+      <w:proofErr w:type="spellEnd"/>
+      <w:r>
+        <w:t>.</w:t>
       </w:r>
     </w:p>
     <w:sectPr>
@@ -62,6 +1250,312 @@
     </w:sectPr>
   </w:body>
 </w:document>
+</file>
+
+<file path=word/numbering.xml><?xml version="1.0" encoding="utf-8"?>
+<w:numbering xmlns:wpc="http://schemas.microsoft.com/office/word/2010/wordprocessingCanvas" xmlns:cx="http://schemas.microsoft.com/office/drawing/2014/chartex" xmlns:cx1="http://schemas.microsoft.com/office/drawing/2015/9/8/chartex" xmlns:cx2="http://schemas.microsoft.com/office/drawing/2015/10/21/chartex" xmlns:cx3="http://schemas.microsoft.com/office/drawing/2016/5/9/chartex" xmlns:cx4="http://schemas.microsoft.com/office/drawing/2016/5/10/chartex" xmlns:cx5="http://schemas.microsoft.com/office/drawing/2016/5/11/chartex" xmlns:cx6="http://schemas.microsoft.com/office/drawing/2016/5/12/chartex" xmlns:cx7="http://schemas.microsoft.com/office/drawing/2016/5/13/chartex" xmlns:cx8="http://schemas.microsoft.com/office/drawing/2016/5/14/chartex" xmlns:mc="http://schemas.openxmlformats.org/markup-compatibility/2006" xmlns:aink="http://schemas.microsoft.com/office/drawing/2016/ink" xmlns:am3d="http://schemas.microsoft.com/office/drawing/2017/model3d" xmlns:o="urn:schemas-microsoft-com:office:office" xmlns:oel="http://schemas.microsoft.com/office/2019/extlst" xmlns:r="http://schemas.openxmlformats.org/officeDocument/2006/relationships" xmlns:m="http://schemas.openxmlformats.org/officeDocument/2006/math" xmlns:v="urn:schemas-microsoft-com:vml" xmlns:wp14="http://schemas.microsoft.com/office/word/2010/wordprocessingDrawing" xmlns:wp="http://schemas.openxmlformats.org/drawingml/2006/wordprocessingDrawing" xmlns:w10="urn:schemas-microsoft-com:office:word" xmlns:w="http://schemas.openxmlformats.org/wordprocessingml/2006/main" xmlns:w14="http://schemas.microsoft.com/office/word/2010/wordml" xmlns:w15="http://schemas.microsoft.com/office/word/2012/wordml" xmlns:w16cex="http://schemas.microsoft.com/office/word/2018/wordml/cex" xmlns:w16cid="http://schemas.microsoft.com/office/word/2016/wordml/cid" xmlns:w16="http://schemas.microsoft.com/office/word/2018/wordml" xmlns:w16sdtdh="http://schemas.microsoft.com/office/word/2020/wordml/sdtdatahash" xmlns:w16se="http://schemas.microsoft.com/office/word/2015/wordml/symex" xmlns:wpg="http://schemas.microsoft.com/office/word/2010/wordprocessingGroup" xmlns:wpi="http://schemas.microsoft.com/office/word/2010/wordprocessingInk" xmlns:wne="http://schemas.microsoft.com/office/word/2006/wordml" xmlns:wps="http://schemas.microsoft.com/office/word/2010/wordprocessingShape" mc:Ignorable="w14 w15 w16se w16cid w16 w16cex w16sdtdh wp14">
+  <w:abstractNum w:abstractNumId="0" w15:restartNumberingAfterBreak="0">
+    <w:nsid w:val="06CB44AE"/>
+    <w:multiLevelType w:val="hybridMultilevel"/>
+    <w:tmpl w:val="F45613C4"/>
+    <w:lvl w:ilvl="0" w:tplc="3B86E842">
+      <w:numFmt w:val="bullet"/>
+      <w:lvlText w:val="-"/>
+      <w:lvlJc w:val="left"/>
+      <w:pPr>
+        <w:ind w:left="720" w:hanging="360"/>
+      </w:pPr>
+      <w:rPr>
+        <w:rFonts w:ascii="Calibri" w:eastAsiaTheme="minorHAnsi" w:hAnsi="Calibri" w:cs="Calibri" w:hint="default"/>
+      </w:rPr>
+    </w:lvl>
+    <w:lvl w:ilvl="1" w:tplc="040E0003">
+      <w:start w:val="1"/>
+      <w:numFmt w:val="bullet"/>
+      <w:lvlText w:val="o"/>
+      <w:lvlJc w:val="left"/>
+      <w:pPr>
+        <w:ind w:left="1440" w:hanging="360"/>
+      </w:pPr>
+      <w:rPr>
+        <w:rFonts w:ascii="Courier New" w:hAnsi="Courier New" w:cs="Courier New" w:hint="default"/>
+      </w:rPr>
+    </w:lvl>
+    <w:lvl w:ilvl="2" w:tplc="040E0005">
+      <w:start w:val="1"/>
+      <w:numFmt w:val="bullet"/>
+      <w:lvlText w:val=""/>
+      <w:lvlJc w:val="left"/>
+      <w:pPr>
+        <w:ind w:left="2160" w:hanging="360"/>
+      </w:pPr>
+      <w:rPr>
+        <w:rFonts w:ascii="Wingdings" w:hAnsi="Wingdings" w:hint="default"/>
+      </w:rPr>
+    </w:lvl>
+    <w:lvl w:ilvl="3" w:tplc="040E0001" w:tentative="1">
+      <w:start w:val="1"/>
+      <w:numFmt w:val="bullet"/>
+      <w:lvlText w:val=""/>
+      <w:lvlJc w:val="left"/>
+      <w:pPr>
+        <w:ind w:left="2880" w:hanging="360"/>
+      </w:pPr>
+      <w:rPr>
+        <w:rFonts w:ascii="Symbol" w:hAnsi="Symbol" w:hint="default"/>
+      </w:rPr>
+    </w:lvl>
+    <w:lvl w:ilvl="4" w:tplc="040E0003" w:tentative="1">
+      <w:start w:val="1"/>
+      <w:numFmt w:val="bullet"/>
+      <w:lvlText w:val="o"/>
+      <w:lvlJc w:val="left"/>
+      <w:pPr>
+        <w:ind w:left="3600" w:hanging="360"/>
+      </w:pPr>
+      <w:rPr>
+        <w:rFonts w:ascii="Courier New" w:hAnsi="Courier New" w:cs="Courier New" w:hint="default"/>
+      </w:rPr>
+    </w:lvl>
+    <w:lvl w:ilvl="5" w:tplc="040E0005" w:tentative="1">
+      <w:start w:val="1"/>
+      <w:numFmt w:val="bullet"/>
+      <w:lvlText w:val=""/>
+      <w:lvlJc w:val="left"/>
+      <w:pPr>
+        <w:ind w:left="4320" w:hanging="360"/>
+      </w:pPr>
+      <w:rPr>
+        <w:rFonts w:ascii="Wingdings" w:hAnsi="Wingdings" w:hint="default"/>
+      </w:rPr>
+    </w:lvl>
+    <w:lvl w:ilvl="6" w:tplc="040E0001" w:tentative="1">
+      <w:start w:val="1"/>
+      <w:numFmt w:val="bullet"/>
+      <w:lvlText w:val=""/>
+      <w:lvlJc w:val="left"/>
+      <w:pPr>
+        <w:ind w:left="5040" w:hanging="360"/>
+      </w:pPr>
+      <w:rPr>
+        <w:rFonts w:ascii="Symbol" w:hAnsi="Symbol" w:hint="default"/>
+      </w:rPr>
+    </w:lvl>
+    <w:lvl w:ilvl="7" w:tplc="040E0003" w:tentative="1">
+      <w:start w:val="1"/>
+      <w:numFmt w:val="bullet"/>
+      <w:lvlText w:val="o"/>
+      <w:lvlJc w:val="left"/>
+      <w:pPr>
+        <w:ind w:left="5760" w:hanging="360"/>
+      </w:pPr>
+      <w:rPr>
+        <w:rFonts w:ascii="Courier New" w:hAnsi="Courier New" w:cs="Courier New" w:hint="default"/>
+      </w:rPr>
+    </w:lvl>
+    <w:lvl w:ilvl="8" w:tplc="040E0005" w:tentative="1">
+      <w:start w:val="1"/>
+      <w:numFmt w:val="bullet"/>
+      <w:lvlText w:val=""/>
+      <w:lvlJc w:val="left"/>
+      <w:pPr>
+        <w:ind w:left="6480" w:hanging="360"/>
+      </w:pPr>
+      <w:rPr>
+        <w:rFonts w:ascii="Wingdings" w:hAnsi="Wingdings" w:hint="default"/>
+      </w:rPr>
+    </w:lvl>
+  </w:abstractNum>
+  <w:abstractNum w:abstractNumId="1" w15:restartNumberingAfterBreak="0">
+    <w:nsid w:val="39C736FA"/>
+    <w:multiLevelType w:val="hybridMultilevel"/>
+    <w:tmpl w:val="98A699E2"/>
+    <w:lvl w:ilvl="0" w:tplc="040E000F">
+      <w:start w:val="1"/>
+      <w:numFmt w:val="decimal"/>
+      <w:lvlText w:val="%1."/>
+      <w:lvlJc w:val="left"/>
+      <w:pPr>
+        <w:ind w:left="720" w:hanging="360"/>
+      </w:pPr>
+      <w:rPr>
+        <w:rFonts w:hint="default"/>
+      </w:rPr>
+    </w:lvl>
+    <w:lvl w:ilvl="1" w:tplc="040E0019">
+      <w:start w:val="1"/>
+      <w:numFmt w:val="lowerLetter"/>
+      <w:lvlText w:val="%2."/>
+      <w:lvlJc w:val="left"/>
+      <w:pPr>
+        <w:ind w:left="1440" w:hanging="360"/>
+      </w:pPr>
+    </w:lvl>
+    <w:lvl w:ilvl="2" w:tplc="040E001B" w:tentative="1">
+      <w:start w:val="1"/>
+      <w:numFmt w:val="lowerRoman"/>
+      <w:lvlText w:val="%3."/>
+      <w:lvlJc w:val="right"/>
+      <w:pPr>
+        <w:ind w:left="2160" w:hanging="180"/>
+      </w:pPr>
+    </w:lvl>
+    <w:lvl w:ilvl="3" w:tplc="040E000F" w:tentative="1">
+      <w:start w:val="1"/>
+      <w:numFmt w:val="decimal"/>
+      <w:lvlText w:val="%4."/>
+      <w:lvlJc w:val="left"/>
+      <w:pPr>
+        <w:ind w:left="2880" w:hanging="360"/>
+      </w:pPr>
+    </w:lvl>
+    <w:lvl w:ilvl="4" w:tplc="040E0019" w:tentative="1">
+      <w:start w:val="1"/>
+      <w:numFmt w:val="lowerLetter"/>
+      <w:lvlText w:val="%5."/>
+      <w:lvlJc w:val="left"/>
+      <w:pPr>
+        <w:ind w:left="3600" w:hanging="360"/>
+      </w:pPr>
+    </w:lvl>
+    <w:lvl w:ilvl="5" w:tplc="040E001B" w:tentative="1">
+      <w:start w:val="1"/>
+      <w:numFmt w:val="lowerRoman"/>
+      <w:lvlText w:val="%6."/>
+      <w:lvlJc w:val="right"/>
+      <w:pPr>
+        <w:ind w:left="4320" w:hanging="180"/>
+      </w:pPr>
+    </w:lvl>
+    <w:lvl w:ilvl="6" w:tplc="040E000F" w:tentative="1">
+      <w:start w:val="1"/>
+      <w:numFmt w:val="decimal"/>
+      <w:lvlText w:val="%7."/>
+      <w:lvlJc w:val="left"/>
+      <w:pPr>
+        <w:ind w:left="5040" w:hanging="360"/>
+      </w:pPr>
+    </w:lvl>
+    <w:lvl w:ilvl="7" w:tplc="040E0019" w:tentative="1">
+      <w:start w:val="1"/>
+      <w:numFmt w:val="lowerLetter"/>
+      <w:lvlText w:val="%8."/>
+      <w:lvlJc w:val="left"/>
+      <w:pPr>
+        <w:ind w:left="5760" w:hanging="360"/>
+      </w:pPr>
+    </w:lvl>
+    <w:lvl w:ilvl="8" w:tplc="040E001B" w:tentative="1">
+      <w:start w:val="1"/>
+      <w:numFmt w:val="lowerRoman"/>
+      <w:lvlText w:val="%9."/>
+      <w:lvlJc w:val="right"/>
+      <w:pPr>
+        <w:ind w:left="6480" w:hanging="180"/>
+      </w:pPr>
+    </w:lvl>
+  </w:abstractNum>
+  <w:abstractNum w:abstractNumId="2" w15:restartNumberingAfterBreak="0">
+    <w:nsid w:val="5AC91439"/>
+    <w:multiLevelType w:val="hybridMultilevel"/>
+    <w:tmpl w:val="8C52A040"/>
+    <w:lvl w:ilvl="0" w:tplc="5C602CA8">
+      <w:start w:val="1"/>
+      <w:numFmt w:val="decimal"/>
+      <w:lvlText w:val="%1."/>
+      <w:lvlJc w:val="left"/>
+      <w:pPr>
+        <w:ind w:left="720" w:hanging="360"/>
+      </w:pPr>
+      <w:rPr>
+        <w:rFonts w:asciiTheme="minorHAnsi" w:eastAsiaTheme="minorHAnsi" w:hAnsiTheme="minorHAnsi" w:cstheme="minorBidi" w:hint="default"/>
+        <w:color w:val="auto"/>
+        <w:sz w:val="22"/>
+      </w:rPr>
+    </w:lvl>
+    <w:lvl w:ilvl="1" w:tplc="040E0019" w:tentative="1">
+      <w:start w:val="1"/>
+      <w:numFmt w:val="lowerLetter"/>
+      <w:lvlText w:val="%2."/>
+      <w:lvlJc w:val="left"/>
+      <w:pPr>
+        <w:ind w:left="1440" w:hanging="360"/>
+      </w:pPr>
+    </w:lvl>
+    <w:lvl w:ilvl="2" w:tplc="040E001B" w:tentative="1">
+      <w:start w:val="1"/>
+      <w:numFmt w:val="lowerRoman"/>
+      <w:lvlText w:val="%3."/>
+      <w:lvlJc w:val="right"/>
+      <w:pPr>
+        <w:ind w:left="2160" w:hanging="180"/>
+      </w:pPr>
+    </w:lvl>
+    <w:lvl w:ilvl="3" w:tplc="040E000F" w:tentative="1">
+      <w:start w:val="1"/>
+      <w:numFmt w:val="decimal"/>
+      <w:lvlText w:val="%4."/>
+      <w:lvlJc w:val="left"/>
+      <w:pPr>
+        <w:ind w:left="2880" w:hanging="360"/>
+      </w:pPr>
+    </w:lvl>
+    <w:lvl w:ilvl="4" w:tplc="040E0019" w:tentative="1">
+      <w:start w:val="1"/>
+      <w:numFmt w:val="lowerLetter"/>
+      <w:lvlText w:val="%5."/>
+      <w:lvlJc w:val="left"/>
+      <w:pPr>
+        <w:ind w:left="3600" w:hanging="360"/>
+      </w:pPr>
+    </w:lvl>
+    <w:lvl w:ilvl="5" w:tplc="040E001B" w:tentative="1">
+      <w:start w:val="1"/>
+      <w:numFmt w:val="lowerRoman"/>
+      <w:lvlText w:val="%6."/>
+      <w:lvlJc w:val="right"/>
+      <w:pPr>
+        <w:ind w:left="4320" w:hanging="180"/>
+      </w:pPr>
+    </w:lvl>
+    <w:lvl w:ilvl="6" w:tplc="040E000F" w:tentative="1">
+      <w:start w:val="1"/>
+      <w:numFmt w:val="decimal"/>
+      <w:lvlText w:val="%7."/>
+      <w:lvlJc w:val="left"/>
+      <w:pPr>
+        <w:ind w:left="5040" w:hanging="360"/>
+      </w:pPr>
+    </w:lvl>
+    <w:lvl w:ilvl="7" w:tplc="040E0019" w:tentative="1">
+      <w:start w:val="1"/>
+      <w:numFmt w:val="lowerLetter"/>
+      <w:lvlText w:val="%8."/>
+      <w:lvlJc w:val="left"/>
+      <w:pPr>
+        <w:ind w:left="5760" w:hanging="360"/>
+      </w:pPr>
+    </w:lvl>
+    <w:lvl w:ilvl="8" w:tplc="040E001B" w:tentative="1">
+      <w:start w:val="1"/>
+      <w:numFmt w:val="lowerRoman"/>
+      <w:lvlText w:val="%9."/>
+      <w:lvlJc w:val="right"/>
+      <w:pPr>
+        <w:ind w:left="6480" w:hanging="180"/>
+      </w:pPr>
+    </w:lvl>
+  </w:abstractNum>
+  <w:num w:numId="1" w16cid:durableId="1311246193">
+    <w:abstractNumId w:val="0"/>
+  </w:num>
+  <w:num w:numId="2" w16cid:durableId="684139587">
+    <w:abstractNumId w:val="2"/>
+  </w:num>
+  <w:num w:numId="3" w16cid:durableId="1389840836">
+    <w:abstractNumId w:val="1"/>
+  </w:num>
+</w:numbering>
 </file>
 
 <file path=word/styles.xml><?xml version="1.0" encoding="utf-8"?>
@@ -495,6 +1989,52 @@
       <w:szCs w:val="32"/>
     </w:rPr>
   </w:style>
+  <w:style w:type="paragraph" w:styleId="Cmsor2">
+    <w:name w:val="heading 2"/>
+    <w:basedOn w:val="Norml"/>
+    <w:next w:val="Norml"/>
+    <w:link w:val="Cmsor2Char"/>
+    <w:uiPriority w:val="9"/>
+    <w:unhideWhenUsed/>
+    <w:qFormat/>
+    <w:rsid w:val="004C19ED"/>
+    <w:pPr>
+      <w:keepNext/>
+      <w:keepLines/>
+      <w:spacing w:before="40" w:line="259" w:lineRule="auto"/>
+      <w:outlineLvl w:val="1"/>
+    </w:pPr>
+    <w:rPr>
+      <w:rFonts w:asciiTheme="majorHAnsi" w:eastAsiaTheme="majorEastAsia" w:hAnsiTheme="majorHAnsi" w:cstheme="majorBidi"/>
+      <w:noProof w:val="0"/>
+      <w:color w:val="2F5496" w:themeColor="accent1" w:themeShade="BF"/>
+      <w:sz w:val="26"/>
+      <w:szCs w:val="26"/>
+      <w:lang w:val="hu-HU"/>
+    </w:rPr>
+  </w:style>
+  <w:style w:type="paragraph" w:styleId="Cmsor3">
+    <w:name w:val="heading 3"/>
+    <w:basedOn w:val="Norml"/>
+    <w:next w:val="Norml"/>
+    <w:link w:val="Cmsor3Char"/>
+    <w:uiPriority w:val="9"/>
+    <w:unhideWhenUsed/>
+    <w:qFormat/>
+    <w:rsid w:val="004C19ED"/>
+    <w:pPr>
+      <w:keepNext/>
+      <w:keepLines/>
+      <w:spacing w:before="40" w:line="259" w:lineRule="auto"/>
+      <w:outlineLvl w:val="2"/>
+    </w:pPr>
+    <w:rPr>
+      <w:rFonts w:asciiTheme="majorHAnsi" w:eastAsiaTheme="majorEastAsia" w:hAnsiTheme="majorHAnsi" w:cstheme="majorBidi"/>
+      <w:noProof w:val="0"/>
+      <w:color w:val="1F3763" w:themeColor="accent1" w:themeShade="7F"/>
+      <w:lang w:val="hu-HU"/>
+    </w:rPr>
+  </w:style>
   <w:style w:type="character" w:default="1" w:styleId="Bekezdsalapbettpusa">
     <w:name w:val="Default Paragraph Font"/>
     <w:uiPriority w:val="1"/>
@@ -535,6 +2075,51 @@
       <w:sz w:val="32"/>
       <w:szCs w:val="32"/>
       <w:lang w:val="en-US"/>
+    </w:rPr>
+  </w:style>
+  <w:style w:type="character" w:customStyle="1" w:styleId="Cmsor2Char">
+    <w:name w:val="Címsor 2 Char"/>
+    <w:basedOn w:val="Bekezdsalapbettpusa"/>
+    <w:link w:val="Cmsor2"/>
+    <w:uiPriority w:val="9"/>
+    <w:rsid w:val="004C19ED"/>
+    <w:rPr>
+      <w:rFonts w:asciiTheme="majorHAnsi" w:eastAsiaTheme="majorEastAsia" w:hAnsiTheme="majorHAnsi" w:cstheme="majorBidi"/>
+      <w:color w:val="2F5496" w:themeColor="accent1" w:themeShade="BF"/>
+      <w:sz w:val="26"/>
+      <w:szCs w:val="26"/>
+    </w:rPr>
+  </w:style>
+  <w:style w:type="character" w:customStyle="1" w:styleId="Cmsor3Char">
+    <w:name w:val="Címsor 3 Char"/>
+    <w:basedOn w:val="Bekezdsalapbettpusa"/>
+    <w:link w:val="Cmsor3"/>
+    <w:uiPriority w:val="9"/>
+    <w:rsid w:val="004C19ED"/>
+    <w:rPr>
+      <w:rFonts w:asciiTheme="majorHAnsi" w:eastAsiaTheme="majorEastAsia" w:hAnsiTheme="majorHAnsi" w:cstheme="majorBidi"/>
+      <w:color w:val="1F3763" w:themeColor="accent1" w:themeShade="7F"/>
+      <w:sz w:val="24"/>
+      <w:szCs w:val="24"/>
+    </w:rPr>
+  </w:style>
+  <w:style w:type="paragraph" w:styleId="Listaszerbekezds">
+    <w:name w:val="List Paragraph"/>
+    <w:basedOn w:val="Norml"/>
+    <w:uiPriority w:val="34"/>
+    <w:qFormat/>
+    <w:rsid w:val="004C19ED"/>
+    <w:pPr>
+      <w:spacing w:after="160" w:line="259" w:lineRule="auto"/>
+      <w:ind w:left="720"/>
+      <w:contextualSpacing/>
+    </w:pPr>
+    <w:rPr>
+      <w:rFonts w:asciiTheme="minorHAnsi" w:eastAsiaTheme="minorHAnsi" w:hAnsiTheme="minorHAnsi" w:cstheme="minorBidi"/>
+      <w:noProof w:val="0"/>
+      <w:sz w:val="22"/>
+      <w:szCs w:val="22"/>
+      <w:lang w:val="hu-HU"/>
     </w:rPr>
   </w:style>
 </w:styles>

</xml_diff>